<commit_message>
Consultas dos fatos produto e ingresso criadas.
</commit_message>
<xml_diff>
--- a/DW/Descricao Projeto de SAD.docx
+++ b/DW/Descricao Projeto de SAD.docx
@@ -256,7 +256,7 @@
       </w:pPr>
       <w:r>
         <w:rPr>
-          <w:rFonts w:ascii="Times New Roman" w:hAnsi="Times New Roman" w:cs="Times New Roman"/>
+          <w:rFonts w:hint="default" w:ascii="Times New Roman" w:hAnsi="Times New Roman" w:cs="Times New Roman"/>
           <w:sz w:val="24"/>
           <w:szCs w:val="24"/>
           <w:lang w:val="pt-BR"/>
@@ -281,12 +281,12 @@
       </w:pPr>
       <w:r>
         <w:rPr>
-          <w:rFonts w:ascii="Times New Roman" w:hAnsi="Times New Roman" w:cs="Times New Roman"/>
-          <w:sz w:val="24"/>
-          <w:szCs w:val="24"/>
-          <w:lang w:val="pt-BR"/>
-        </w:rPr>
-        <w:t>Qual os dias, meses e anos que mais venderam ingressos?</w:t>
+          <w:rFonts w:hint="default" w:ascii="Times New Roman" w:hAnsi="Times New Roman" w:cs="Times New Roman"/>
+          <w:sz w:val="24"/>
+          <w:szCs w:val="24"/>
+          <w:lang w:val="pt-BR"/>
+        </w:rPr>
+        <w:t>Quais os dias, meses e anos que mais venderam ingressos?</w:t>
       </w:r>
     </w:p>
     <w:p>
@@ -306,12 +306,12 @@
       </w:pPr>
       <w:r>
         <w:rPr>
-          <w:rFonts w:ascii="Times New Roman" w:hAnsi="Times New Roman" w:cs="Times New Roman"/>
-          <w:sz w:val="24"/>
-          <w:szCs w:val="24"/>
-          <w:lang w:val="pt-BR"/>
-        </w:rPr>
-        <w:t>Quantidade de ingressos vendidos em determinados períodos por faixa etária?</w:t>
+          <w:rFonts w:hint="default" w:ascii="Times New Roman" w:hAnsi="Times New Roman" w:cs="Times New Roman"/>
+          <w:sz w:val="24"/>
+          <w:szCs w:val="24"/>
+          <w:lang w:val="pt-BR"/>
+        </w:rPr>
+        <w:t>Qual o total de ingressos vendidos por filme e por período?</w:t>
       </w:r>
     </w:p>
     <w:p>
@@ -331,7 +331,7 @@
       </w:pPr>
       <w:r>
         <w:rPr>
-          <w:rFonts w:ascii="Times New Roman" w:hAnsi="Times New Roman" w:cs="Times New Roman"/>
+          <w:rFonts w:hint="default" w:ascii="Times New Roman" w:hAnsi="Times New Roman" w:cs="Times New Roman"/>
           <w:sz w:val="24"/>
           <w:szCs w:val="24"/>
           <w:lang w:val="pt-BR"/>
@@ -356,7 +356,7 @@
       </w:pPr>
       <w:r>
         <w:rPr>
-          <w:rFonts w:ascii="Times New Roman" w:hAnsi="Times New Roman" w:cs="Times New Roman"/>
+          <w:rFonts w:hint="default" w:ascii="Times New Roman" w:hAnsi="Times New Roman" w:cs="Times New Roman"/>
           <w:sz w:val="24"/>
           <w:szCs w:val="24"/>
           <w:lang w:val="pt-BR"/>
@@ -386,7 +386,24 @@
           <w:szCs w:val="24"/>
           <w:lang w:val="pt-BR"/>
         </w:rPr>
-        <w:t>Quantidade de pessoas por sessões?</w:t>
+        <w:t xml:space="preserve">Quais os filmes que mais venderam ingressos </w:t>
+      </w:r>
+      <w:r>
+        <w:rPr>
+          <w:rFonts w:ascii="Times New Roman" w:hAnsi="Times New Roman" w:cs="Times New Roman"/>
+          <w:sz w:val="24"/>
+          <w:szCs w:val="24"/>
+        </w:rPr>
+        <w:t>n</w:t>
+      </w:r>
+      <w:r>
+        <w:rPr>
+          <w:rFonts w:ascii="Times New Roman" w:hAnsi="Times New Roman" w:cs="Times New Roman"/>
+          <w:sz w:val="24"/>
+          <w:szCs w:val="24"/>
+          <w:lang w:val="pt-BR"/>
+        </w:rPr>
+        <w:t>o ano?</w:t>
       </w:r>
     </w:p>
     <w:p>
@@ -411,24 +428,7 @@
           <w:szCs w:val="24"/>
           <w:lang w:val="pt-BR"/>
         </w:rPr>
-        <w:t xml:space="preserve">Quais os filmes que mais venderam ingressos </w:t>
-      </w:r>
-      <w:r>
-        <w:rPr>
-          <w:rFonts w:ascii="Times New Roman" w:hAnsi="Times New Roman" w:cs="Times New Roman"/>
-          <w:sz w:val="24"/>
-          <w:szCs w:val="24"/>
-        </w:rPr>
-        <w:t>n</w:t>
-      </w:r>
-      <w:r>
-        <w:rPr>
-          <w:rFonts w:ascii="Times New Roman" w:hAnsi="Times New Roman" w:cs="Times New Roman"/>
-          <w:sz w:val="24"/>
-          <w:szCs w:val="24"/>
-          <w:lang w:val="pt-BR"/>
-        </w:rPr>
-        <w:t>o ano?</w:t>
+        <w:t>Qual o valor total de ingressos vendidos por dias, meses e anos?</w:t>
       </w:r>
     </w:p>
     <w:p>
@@ -453,7 +453,7 @@
           <w:szCs w:val="24"/>
           <w:lang w:val="pt-BR"/>
         </w:rPr>
-        <w:t>Qual o valor total de ingressos vendidos por dias, meses e anos?</w:t>
+        <w:t>Qual o valor total de produtos do snack bar vendidos por dias, meses e anos?</w:t>
       </w:r>
     </w:p>
     <w:p>
@@ -478,7 +478,7 @@
           <w:szCs w:val="24"/>
           <w:lang w:val="pt-BR"/>
         </w:rPr>
-        <w:t>Qual o valor total de produtos do snack bar vendidos por dias, meses e anos?</w:t>
+        <w:t>Qual o valor total de ingressos vendidos por plataformas em dias, meses e anos?</w:t>
       </w:r>
     </w:p>
     <w:p>
@@ -503,7 +503,7 @@
           <w:szCs w:val="24"/>
           <w:lang w:val="pt-BR"/>
         </w:rPr>
-        <w:t>Qual o valor total de ingressos vendidos por plataformas em dias, meses e anos?</w:t>
+        <w:t>Qual a quantidade de clientes por determinado bairro, cidade e estado?</w:t>
       </w:r>
     </w:p>
     <w:p>
@@ -521,39 +521,16 @@
           <w:lang w:val="pt-BR"/>
         </w:rPr>
       </w:pPr>
-      <w:r>
-        <w:rPr>
-          <w:rFonts w:ascii="Times New Roman" w:hAnsi="Times New Roman" w:cs="Times New Roman"/>
-          <w:sz w:val="24"/>
-          <w:szCs w:val="24"/>
-          <w:lang w:val="pt-BR"/>
-        </w:rPr>
-        <w:t>Qual a quantidade de clientes por determinado bairro, cidade e estado?</w:t>
-      </w:r>
-    </w:p>
-    <w:p>
-      <w:pPr>
-        <w:pStyle w:val="4"/>
-        <w:numPr>
-          <w:ilvl w:val="0"/>
-          <w:numId w:val="1"/>
-        </w:numPr>
-        <w:jc w:val="both"/>
-        <w:rPr>
-          <w:rFonts w:ascii="Times New Roman" w:hAnsi="Times New Roman" w:cs="Times New Roman"/>
-          <w:sz w:val="24"/>
-          <w:szCs w:val="24"/>
-          <w:lang w:val="pt-BR"/>
-        </w:rPr>
-      </w:pPr>
-      <w:r>
-        <w:rPr>
-          <w:rFonts w:ascii="Times New Roman" w:hAnsi="Times New Roman" w:cs="Times New Roman"/>
-          <w:sz w:val="24"/>
-          <w:szCs w:val="24"/>
-          <w:lang w:val="pt-BR"/>
-        </w:rPr>
-        <w:t>Quais os horários que mais venderam ingressos?</w:t>
+      <w:bookmarkStart w:id="0" w:name="_GoBack"/>
+      <w:bookmarkEnd w:id="0"/>
+      <w:r>
+        <w:rPr>
+          <w:rFonts w:hint="default" w:ascii="Times New Roman" w:hAnsi="Times New Roman" w:cs="Times New Roman"/>
+          <w:sz w:val="24"/>
+          <w:szCs w:val="24"/>
+          <w:lang w:val="pt-BR"/>
+        </w:rPr>
+        <w:t>Qual o turno que mais vendeu ingressos?</w:t>
       </w:r>
     </w:p>
     <w:p>
@@ -1386,193 +1363,205 @@
     <w:p>
       <w:pPr>
         <w:numPr>
-          <w:numId w:val="0"/>
-        </w:numPr>
-        <w:tabs>
-          <w:tab w:val="left" w:pos="420"/>
-        </w:tabs>
-        <w:spacing w:after="160" w:line="259" w:lineRule="auto"/>
-        <w:rPr>
-          <w:rFonts w:ascii="Times New Roman" w:hAnsi="Times New Roman" w:cs="Times New Roman"/>
-          <w:sz w:val="24"/>
-          <w:szCs w:val="24"/>
-          <w:lang w:val="en-US"/>
-        </w:rPr>
-      </w:pPr>
-    </w:p>
-    <w:p>
-      <w:pPr>
-        <w:numPr>
-          <w:numId w:val="0"/>
-        </w:numPr>
-        <w:tabs>
-          <w:tab w:val="left" w:pos="420"/>
-        </w:tabs>
-        <w:spacing w:after="160" w:line="259" w:lineRule="auto"/>
-        <w:rPr>
-          <w:rFonts w:ascii="Times New Roman" w:hAnsi="Times New Roman" w:cs="Times New Roman"/>
-          <w:sz w:val="24"/>
-          <w:szCs w:val="24"/>
-          <w:lang w:val="en-US"/>
-        </w:rPr>
-      </w:pPr>
-    </w:p>
-    <w:p>
-      <w:pPr>
-        <w:numPr>
-          <w:numId w:val="0"/>
-        </w:numPr>
-        <w:tabs>
-          <w:tab w:val="left" w:pos="420"/>
-        </w:tabs>
-        <w:spacing w:after="160" w:line="259" w:lineRule="auto"/>
-        <w:rPr>
-          <w:rFonts w:ascii="Times New Roman" w:hAnsi="Times New Roman" w:cs="Times New Roman"/>
-          <w:sz w:val="24"/>
-          <w:szCs w:val="24"/>
-          <w:lang w:val="en-US"/>
-        </w:rPr>
-      </w:pPr>
-    </w:p>
-    <w:p>
-      <w:pPr>
-        <w:numPr>
-          <w:numId w:val="0"/>
-        </w:numPr>
-        <w:tabs>
-          <w:tab w:val="left" w:pos="420"/>
-        </w:tabs>
-        <w:spacing w:after="160" w:line="259" w:lineRule="auto"/>
-        <w:rPr>
-          <w:rFonts w:ascii="Times New Roman" w:hAnsi="Times New Roman" w:cs="Times New Roman"/>
-          <w:sz w:val="24"/>
-          <w:szCs w:val="24"/>
-          <w:lang w:val="en-US"/>
-        </w:rPr>
-      </w:pPr>
-    </w:p>
-    <w:p>
-      <w:pPr>
-        <w:numPr>
-          <w:numId w:val="0"/>
-        </w:numPr>
-        <w:tabs>
-          <w:tab w:val="left" w:pos="420"/>
-        </w:tabs>
-        <w:spacing w:after="160" w:line="259" w:lineRule="auto"/>
-        <w:rPr>
-          <w:rFonts w:ascii="Times New Roman" w:hAnsi="Times New Roman" w:cs="Times New Roman"/>
-          <w:sz w:val="24"/>
-          <w:szCs w:val="24"/>
-          <w:lang w:val="en-US"/>
-        </w:rPr>
-      </w:pPr>
-    </w:p>
-    <w:p>
-      <w:pPr>
-        <w:numPr>
-          <w:numId w:val="0"/>
-        </w:numPr>
-        <w:tabs>
-          <w:tab w:val="left" w:pos="420"/>
-        </w:tabs>
-        <w:spacing w:after="160" w:line="259" w:lineRule="auto"/>
-        <w:rPr>
-          <w:rFonts w:ascii="Times New Roman" w:hAnsi="Times New Roman" w:cs="Times New Roman"/>
-          <w:sz w:val="24"/>
-          <w:szCs w:val="24"/>
-          <w:lang w:val="en-US"/>
-        </w:rPr>
-      </w:pPr>
-    </w:p>
-    <w:p>
-      <w:pPr>
-        <w:numPr>
-          <w:numId w:val="0"/>
-        </w:numPr>
-        <w:tabs>
-          <w:tab w:val="left" w:pos="420"/>
-        </w:tabs>
-        <w:spacing w:after="160" w:line="259" w:lineRule="auto"/>
-        <w:rPr>
-          <w:rFonts w:ascii="Times New Roman" w:hAnsi="Times New Roman" w:cs="Times New Roman"/>
-          <w:sz w:val="24"/>
-          <w:szCs w:val="24"/>
-          <w:lang w:val="en-US"/>
-        </w:rPr>
-      </w:pPr>
-    </w:p>
-    <w:p>
-      <w:pPr>
-        <w:numPr>
-          <w:numId w:val="0"/>
-        </w:numPr>
-        <w:tabs>
-          <w:tab w:val="left" w:pos="420"/>
-        </w:tabs>
-        <w:spacing w:after="160" w:line="259" w:lineRule="auto"/>
-        <w:rPr>
-          <w:rFonts w:ascii="Times New Roman" w:hAnsi="Times New Roman" w:cs="Times New Roman"/>
-          <w:sz w:val="24"/>
-          <w:szCs w:val="24"/>
-          <w:lang w:val="en-US"/>
-        </w:rPr>
-      </w:pPr>
-    </w:p>
-    <w:p>
-      <w:pPr>
-        <w:numPr>
-          <w:numId w:val="0"/>
-        </w:numPr>
-        <w:tabs>
-          <w:tab w:val="left" w:pos="420"/>
-        </w:tabs>
-        <w:spacing w:after="160" w:line="259" w:lineRule="auto"/>
-        <w:rPr>
-          <w:rFonts w:ascii="Times New Roman" w:hAnsi="Times New Roman" w:cs="Times New Roman"/>
-          <w:sz w:val="24"/>
-          <w:szCs w:val="24"/>
-          <w:lang w:val="en-US"/>
-        </w:rPr>
-      </w:pPr>
-    </w:p>
-    <w:p>
-      <w:pPr>
-        <w:numPr>
-          <w:numId w:val="0"/>
-        </w:numPr>
-        <w:tabs>
-          <w:tab w:val="left" w:pos="420"/>
-        </w:tabs>
-        <w:spacing w:after="160" w:line="259" w:lineRule="auto"/>
-        <w:rPr>
-          <w:rFonts w:ascii="Times New Roman" w:hAnsi="Times New Roman" w:cs="Times New Roman"/>
-          <w:sz w:val="24"/>
-          <w:szCs w:val="24"/>
-          <w:lang w:val="en-US"/>
-        </w:rPr>
-      </w:pPr>
-    </w:p>
-    <w:p>
-      <w:pPr>
-        <w:numPr>
-          <w:numId w:val="0"/>
-        </w:numPr>
-        <w:tabs>
-          <w:tab w:val="left" w:pos="420"/>
-        </w:tabs>
-        <w:spacing w:after="160" w:line="259" w:lineRule="auto"/>
-        <w:rPr>
-          <w:rFonts w:ascii="Times New Roman" w:hAnsi="Times New Roman" w:cs="Times New Roman"/>
-          <w:sz w:val="24"/>
-          <w:szCs w:val="24"/>
-          <w:lang w:val="en-US"/>
-        </w:rPr>
-      </w:pPr>
-    </w:p>
-    <w:p>
-      <w:pPr>
-        <w:numPr>
+          <w:ilvl w:val="0"/>
+          <w:numId w:val="0"/>
+        </w:numPr>
+        <w:tabs>
+          <w:tab w:val="left" w:pos="420"/>
+        </w:tabs>
+        <w:spacing w:after="160" w:line="259" w:lineRule="auto"/>
+        <w:rPr>
+          <w:rFonts w:ascii="Times New Roman" w:hAnsi="Times New Roman" w:cs="Times New Roman"/>
+          <w:sz w:val="24"/>
+          <w:szCs w:val="24"/>
+          <w:lang w:val="en-US"/>
+        </w:rPr>
+      </w:pPr>
+    </w:p>
+    <w:p>
+      <w:pPr>
+        <w:numPr>
+          <w:ilvl w:val="0"/>
+          <w:numId w:val="0"/>
+        </w:numPr>
+        <w:tabs>
+          <w:tab w:val="left" w:pos="420"/>
+        </w:tabs>
+        <w:spacing w:after="160" w:line="259" w:lineRule="auto"/>
+        <w:rPr>
+          <w:rFonts w:ascii="Times New Roman" w:hAnsi="Times New Roman" w:cs="Times New Roman"/>
+          <w:sz w:val="24"/>
+          <w:szCs w:val="24"/>
+          <w:lang w:val="en-US"/>
+        </w:rPr>
+      </w:pPr>
+    </w:p>
+    <w:p>
+      <w:pPr>
+        <w:numPr>
+          <w:ilvl w:val="0"/>
+          <w:numId w:val="0"/>
+        </w:numPr>
+        <w:tabs>
+          <w:tab w:val="left" w:pos="420"/>
+        </w:tabs>
+        <w:spacing w:after="160" w:line="259" w:lineRule="auto"/>
+        <w:rPr>
+          <w:rFonts w:ascii="Times New Roman" w:hAnsi="Times New Roman" w:cs="Times New Roman"/>
+          <w:sz w:val="24"/>
+          <w:szCs w:val="24"/>
+          <w:lang w:val="en-US"/>
+        </w:rPr>
+      </w:pPr>
+    </w:p>
+    <w:p>
+      <w:pPr>
+        <w:numPr>
+          <w:ilvl w:val="0"/>
+          <w:numId w:val="0"/>
+        </w:numPr>
+        <w:tabs>
+          <w:tab w:val="left" w:pos="420"/>
+        </w:tabs>
+        <w:spacing w:after="160" w:line="259" w:lineRule="auto"/>
+        <w:rPr>
+          <w:rFonts w:ascii="Times New Roman" w:hAnsi="Times New Roman" w:cs="Times New Roman"/>
+          <w:sz w:val="24"/>
+          <w:szCs w:val="24"/>
+          <w:lang w:val="en-US"/>
+        </w:rPr>
+      </w:pPr>
+    </w:p>
+    <w:p>
+      <w:pPr>
+        <w:numPr>
+          <w:ilvl w:val="0"/>
+          <w:numId w:val="0"/>
+        </w:numPr>
+        <w:tabs>
+          <w:tab w:val="left" w:pos="420"/>
+        </w:tabs>
+        <w:spacing w:after="160" w:line="259" w:lineRule="auto"/>
+        <w:rPr>
+          <w:rFonts w:ascii="Times New Roman" w:hAnsi="Times New Roman" w:cs="Times New Roman"/>
+          <w:sz w:val="24"/>
+          <w:szCs w:val="24"/>
+          <w:lang w:val="en-US"/>
+        </w:rPr>
+      </w:pPr>
+    </w:p>
+    <w:p>
+      <w:pPr>
+        <w:numPr>
+          <w:ilvl w:val="0"/>
+          <w:numId w:val="0"/>
+        </w:numPr>
+        <w:tabs>
+          <w:tab w:val="left" w:pos="420"/>
+        </w:tabs>
+        <w:spacing w:after="160" w:line="259" w:lineRule="auto"/>
+        <w:rPr>
+          <w:rFonts w:ascii="Times New Roman" w:hAnsi="Times New Roman" w:cs="Times New Roman"/>
+          <w:sz w:val="24"/>
+          <w:szCs w:val="24"/>
+          <w:lang w:val="en-US"/>
+        </w:rPr>
+      </w:pPr>
+    </w:p>
+    <w:p>
+      <w:pPr>
+        <w:numPr>
+          <w:ilvl w:val="0"/>
+          <w:numId w:val="0"/>
+        </w:numPr>
+        <w:tabs>
+          <w:tab w:val="left" w:pos="420"/>
+        </w:tabs>
+        <w:spacing w:after="160" w:line="259" w:lineRule="auto"/>
+        <w:rPr>
+          <w:rFonts w:ascii="Times New Roman" w:hAnsi="Times New Roman" w:cs="Times New Roman"/>
+          <w:sz w:val="24"/>
+          <w:szCs w:val="24"/>
+          <w:lang w:val="en-US"/>
+        </w:rPr>
+      </w:pPr>
+    </w:p>
+    <w:p>
+      <w:pPr>
+        <w:numPr>
+          <w:ilvl w:val="0"/>
+          <w:numId w:val="0"/>
+        </w:numPr>
+        <w:tabs>
+          <w:tab w:val="left" w:pos="420"/>
+        </w:tabs>
+        <w:spacing w:after="160" w:line="259" w:lineRule="auto"/>
+        <w:rPr>
+          <w:rFonts w:ascii="Times New Roman" w:hAnsi="Times New Roman" w:cs="Times New Roman"/>
+          <w:sz w:val="24"/>
+          <w:szCs w:val="24"/>
+          <w:lang w:val="en-US"/>
+        </w:rPr>
+      </w:pPr>
+    </w:p>
+    <w:p>
+      <w:pPr>
+        <w:numPr>
+          <w:ilvl w:val="0"/>
+          <w:numId w:val="0"/>
+        </w:numPr>
+        <w:tabs>
+          <w:tab w:val="left" w:pos="420"/>
+        </w:tabs>
+        <w:spacing w:after="160" w:line="259" w:lineRule="auto"/>
+        <w:rPr>
+          <w:rFonts w:ascii="Times New Roman" w:hAnsi="Times New Roman" w:cs="Times New Roman"/>
+          <w:sz w:val="24"/>
+          <w:szCs w:val="24"/>
+          <w:lang w:val="en-US"/>
+        </w:rPr>
+      </w:pPr>
+    </w:p>
+    <w:p>
+      <w:pPr>
+        <w:numPr>
+          <w:ilvl w:val="0"/>
+          <w:numId w:val="0"/>
+        </w:numPr>
+        <w:tabs>
+          <w:tab w:val="left" w:pos="420"/>
+        </w:tabs>
+        <w:spacing w:after="160" w:line="259" w:lineRule="auto"/>
+        <w:rPr>
+          <w:rFonts w:ascii="Times New Roman" w:hAnsi="Times New Roman" w:cs="Times New Roman"/>
+          <w:sz w:val="24"/>
+          <w:szCs w:val="24"/>
+          <w:lang w:val="en-US"/>
+        </w:rPr>
+      </w:pPr>
+    </w:p>
+    <w:p>
+      <w:pPr>
+        <w:numPr>
+          <w:ilvl w:val="0"/>
+          <w:numId w:val="0"/>
+        </w:numPr>
+        <w:tabs>
+          <w:tab w:val="left" w:pos="420"/>
+        </w:tabs>
+        <w:spacing w:after="160" w:line="259" w:lineRule="auto"/>
+        <w:rPr>
+          <w:rFonts w:ascii="Times New Roman" w:hAnsi="Times New Roman" w:cs="Times New Roman"/>
+          <w:sz w:val="24"/>
+          <w:szCs w:val="24"/>
+          <w:lang w:val="en-US"/>
+        </w:rPr>
+      </w:pPr>
+    </w:p>
+    <w:p>
+      <w:pPr>
+        <w:numPr>
+          <w:ilvl w:val="0"/>
           <w:numId w:val="0"/>
         </w:numPr>
         <w:tabs>
@@ -1673,227 +1662,241 @@
     <w:p>
       <w:pPr>
         <w:numPr>
-          <w:numId w:val="0"/>
-        </w:numPr>
-        <w:tabs>
-          <w:tab w:val="left" w:pos="420"/>
-        </w:tabs>
-        <w:spacing w:after="160" w:line="259" w:lineRule="auto"/>
-        <w:rPr>
-          <w:rFonts w:ascii="Times New Roman" w:hAnsi="Times New Roman" w:cs="Times New Roman"/>
-          <w:sz w:val="24"/>
-          <w:szCs w:val="24"/>
-          <w:lang w:val="en-US"/>
-        </w:rPr>
-      </w:pPr>
-    </w:p>
-    <w:p>
-      <w:pPr>
-        <w:numPr>
-          <w:numId w:val="0"/>
-        </w:numPr>
-        <w:tabs>
-          <w:tab w:val="left" w:pos="420"/>
-        </w:tabs>
-        <w:spacing w:after="160" w:line="259" w:lineRule="auto"/>
-        <w:rPr>
-          <w:rFonts w:ascii="Times New Roman" w:hAnsi="Times New Roman" w:cs="Times New Roman"/>
-          <w:sz w:val="24"/>
-          <w:szCs w:val="24"/>
-          <w:lang w:val="en-US"/>
-        </w:rPr>
-      </w:pPr>
-    </w:p>
-    <w:p>
-      <w:pPr>
-        <w:numPr>
-          <w:numId w:val="0"/>
-        </w:numPr>
-        <w:tabs>
-          <w:tab w:val="left" w:pos="420"/>
-        </w:tabs>
-        <w:spacing w:after="160" w:line="259" w:lineRule="auto"/>
-        <w:rPr>
-          <w:rFonts w:ascii="Times New Roman" w:hAnsi="Times New Roman" w:cs="Times New Roman"/>
-          <w:sz w:val="24"/>
-          <w:szCs w:val="24"/>
-          <w:lang w:val="en-US"/>
-        </w:rPr>
-      </w:pPr>
-    </w:p>
-    <w:p>
-      <w:pPr>
-        <w:numPr>
-          <w:numId w:val="0"/>
-        </w:numPr>
-        <w:tabs>
-          <w:tab w:val="left" w:pos="420"/>
-        </w:tabs>
-        <w:spacing w:after="160" w:line="259" w:lineRule="auto"/>
-        <w:rPr>
-          <w:rFonts w:ascii="Times New Roman" w:hAnsi="Times New Roman" w:cs="Times New Roman"/>
-          <w:sz w:val="24"/>
-          <w:szCs w:val="24"/>
-          <w:lang w:val="en-US"/>
-        </w:rPr>
-      </w:pPr>
-    </w:p>
-    <w:p>
-      <w:pPr>
-        <w:numPr>
-          <w:numId w:val="0"/>
-        </w:numPr>
-        <w:tabs>
-          <w:tab w:val="left" w:pos="420"/>
-        </w:tabs>
-        <w:spacing w:after="160" w:line="259" w:lineRule="auto"/>
-        <w:rPr>
-          <w:rFonts w:ascii="Times New Roman" w:hAnsi="Times New Roman" w:cs="Times New Roman"/>
-          <w:sz w:val="24"/>
-          <w:szCs w:val="24"/>
-          <w:lang w:val="en-US"/>
-        </w:rPr>
-      </w:pPr>
-    </w:p>
-    <w:p>
-      <w:pPr>
-        <w:numPr>
-          <w:numId w:val="0"/>
-        </w:numPr>
-        <w:tabs>
-          <w:tab w:val="left" w:pos="420"/>
-        </w:tabs>
-        <w:spacing w:after="160" w:line="259" w:lineRule="auto"/>
-        <w:rPr>
-          <w:rFonts w:ascii="Times New Roman" w:hAnsi="Times New Roman" w:cs="Times New Roman"/>
-          <w:sz w:val="24"/>
-          <w:szCs w:val="24"/>
-          <w:lang w:val="en-US"/>
-        </w:rPr>
-      </w:pPr>
-    </w:p>
-    <w:p>
-      <w:pPr>
-        <w:numPr>
-          <w:numId w:val="0"/>
-        </w:numPr>
-        <w:tabs>
-          <w:tab w:val="left" w:pos="420"/>
-        </w:tabs>
-        <w:spacing w:after="160" w:line="259" w:lineRule="auto"/>
-        <w:rPr>
-          <w:rFonts w:ascii="Times New Roman" w:hAnsi="Times New Roman" w:cs="Times New Roman"/>
-          <w:sz w:val="24"/>
-          <w:szCs w:val="24"/>
-          <w:lang w:val="en-US"/>
-        </w:rPr>
-      </w:pPr>
-    </w:p>
-    <w:p>
-      <w:pPr>
-        <w:numPr>
-          <w:numId w:val="0"/>
-        </w:numPr>
-        <w:tabs>
-          <w:tab w:val="left" w:pos="420"/>
-        </w:tabs>
-        <w:spacing w:after="160" w:line="259" w:lineRule="auto"/>
-        <w:rPr>
-          <w:rFonts w:ascii="Times New Roman" w:hAnsi="Times New Roman" w:cs="Times New Roman"/>
-          <w:sz w:val="24"/>
-          <w:szCs w:val="24"/>
-          <w:lang w:val="en-US"/>
-        </w:rPr>
-      </w:pPr>
-    </w:p>
-    <w:p>
-      <w:pPr>
-        <w:numPr>
-          <w:numId w:val="0"/>
-        </w:numPr>
-        <w:tabs>
-          <w:tab w:val="left" w:pos="420"/>
-        </w:tabs>
-        <w:spacing w:after="160" w:line="259" w:lineRule="auto"/>
-        <w:rPr>
-          <w:rFonts w:ascii="Times New Roman" w:hAnsi="Times New Roman" w:cs="Times New Roman"/>
-          <w:sz w:val="24"/>
-          <w:szCs w:val="24"/>
-          <w:lang w:val="en-US"/>
-        </w:rPr>
-      </w:pPr>
-    </w:p>
-    <w:p>
-      <w:pPr>
-        <w:numPr>
-          <w:numId w:val="0"/>
-        </w:numPr>
-        <w:tabs>
-          <w:tab w:val="left" w:pos="420"/>
-        </w:tabs>
-        <w:spacing w:after="160" w:line="259" w:lineRule="auto"/>
-        <w:rPr>
-          <w:rFonts w:ascii="Times New Roman" w:hAnsi="Times New Roman" w:cs="Times New Roman"/>
-          <w:sz w:val="24"/>
-          <w:szCs w:val="24"/>
-          <w:lang w:val="en-US"/>
-        </w:rPr>
-      </w:pPr>
-    </w:p>
-    <w:p>
-      <w:pPr>
-        <w:numPr>
-          <w:numId w:val="0"/>
-        </w:numPr>
-        <w:tabs>
-          <w:tab w:val="left" w:pos="420"/>
-        </w:tabs>
-        <w:spacing w:after="160" w:line="259" w:lineRule="auto"/>
-        <w:rPr>
-          <w:rFonts w:ascii="Times New Roman" w:hAnsi="Times New Roman" w:cs="Times New Roman"/>
-          <w:sz w:val="24"/>
-          <w:szCs w:val="24"/>
-          <w:lang w:val="en-US"/>
-        </w:rPr>
-      </w:pPr>
-    </w:p>
-    <w:p>
-      <w:pPr>
-        <w:numPr>
-          <w:numId w:val="0"/>
-        </w:numPr>
-        <w:tabs>
-          <w:tab w:val="left" w:pos="420"/>
-        </w:tabs>
-        <w:spacing w:after="160" w:line="259" w:lineRule="auto"/>
-        <w:rPr>
-          <w:rFonts w:ascii="Times New Roman" w:hAnsi="Times New Roman" w:cs="Times New Roman"/>
-          <w:sz w:val="24"/>
-          <w:szCs w:val="24"/>
-          <w:lang w:val="en-US"/>
-        </w:rPr>
-      </w:pPr>
-    </w:p>
-    <w:p>
-      <w:pPr>
-        <w:numPr>
-          <w:numId w:val="0"/>
-        </w:numPr>
-        <w:tabs>
-          <w:tab w:val="left" w:pos="420"/>
-        </w:tabs>
-        <w:spacing w:after="160" w:line="259" w:lineRule="auto"/>
-        <w:rPr>
-          <w:rFonts w:ascii="Times New Roman" w:hAnsi="Times New Roman" w:cs="Times New Roman"/>
-          <w:sz w:val="24"/>
-          <w:szCs w:val="24"/>
-          <w:lang w:val="en-US"/>
-        </w:rPr>
-      </w:pPr>
-    </w:p>
-    <w:p>
-      <w:pPr>
-        <w:numPr>
+          <w:ilvl w:val="0"/>
+          <w:numId w:val="0"/>
+        </w:numPr>
+        <w:tabs>
+          <w:tab w:val="left" w:pos="420"/>
+        </w:tabs>
+        <w:spacing w:after="160" w:line="259" w:lineRule="auto"/>
+        <w:rPr>
+          <w:rFonts w:ascii="Times New Roman" w:hAnsi="Times New Roman" w:cs="Times New Roman"/>
+          <w:sz w:val="24"/>
+          <w:szCs w:val="24"/>
+          <w:lang w:val="en-US"/>
+        </w:rPr>
+      </w:pPr>
+    </w:p>
+    <w:p>
+      <w:pPr>
+        <w:numPr>
+          <w:ilvl w:val="0"/>
+          <w:numId w:val="0"/>
+        </w:numPr>
+        <w:tabs>
+          <w:tab w:val="left" w:pos="420"/>
+        </w:tabs>
+        <w:spacing w:after="160" w:line="259" w:lineRule="auto"/>
+        <w:rPr>
+          <w:rFonts w:ascii="Times New Roman" w:hAnsi="Times New Roman" w:cs="Times New Roman"/>
+          <w:sz w:val="24"/>
+          <w:szCs w:val="24"/>
+          <w:lang w:val="en-US"/>
+        </w:rPr>
+      </w:pPr>
+    </w:p>
+    <w:p>
+      <w:pPr>
+        <w:numPr>
+          <w:ilvl w:val="0"/>
+          <w:numId w:val="0"/>
+        </w:numPr>
+        <w:tabs>
+          <w:tab w:val="left" w:pos="420"/>
+        </w:tabs>
+        <w:spacing w:after="160" w:line="259" w:lineRule="auto"/>
+        <w:rPr>
+          <w:rFonts w:ascii="Times New Roman" w:hAnsi="Times New Roman" w:cs="Times New Roman"/>
+          <w:sz w:val="24"/>
+          <w:szCs w:val="24"/>
+          <w:lang w:val="en-US"/>
+        </w:rPr>
+      </w:pPr>
+    </w:p>
+    <w:p>
+      <w:pPr>
+        <w:numPr>
+          <w:ilvl w:val="0"/>
+          <w:numId w:val="0"/>
+        </w:numPr>
+        <w:tabs>
+          <w:tab w:val="left" w:pos="420"/>
+        </w:tabs>
+        <w:spacing w:after="160" w:line="259" w:lineRule="auto"/>
+        <w:rPr>
+          <w:rFonts w:ascii="Times New Roman" w:hAnsi="Times New Roman" w:cs="Times New Roman"/>
+          <w:sz w:val="24"/>
+          <w:szCs w:val="24"/>
+          <w:lang w:val="en-US"/>
+        </w:rPr>
+      </w:pPr>
+    </w:p>
+    <w:p>
+      <w:pPr>
+        <w:numPr>
+          <w:ilvl w:val="0"/>
+          <w:numId w:val="0"/>
+        </w:numPr>
+        <w:tabs>
+          <w:tab w:val="left" w:pos="420"/>
+        </w:tabs>
+        <w:spacing w:after="160" w:line="259" w:lineRule="auto"/>
+        <w:rPr>
+          <w:rFonts w:ascii="Times New Roman" w:hAnsi="Times New Roman" w:cs="Times New Roman"/>
+          <w:sz w:val="24"/>
+          <w:szCs w:val="24"/>
+          <w:lang w:val="en-US"/>
+        </w:rPr>
+      </w:pPr>
+    </w:p>
+    <w:p>
+      <w:pPr>
+        <w:numPr>
+          <w:ilvl w:val="0"/>
+          <w:numId w:val="0"/>
+        </w:numPr>
+        <w:tabs>
+          <w:tab w:val="left" w:pos="420"/>
+        </w:tabs>
+        <w:spacing w:after="160" w:line="259" w:lineRule="auto"/>
+        <w:rPr>
+          <w:rFonts w:ascii="Times New Roman" w:hAnsi="Times New Roman" w:cs="Times New Roman"/>
+          <w:sz w:val="24"/>
+          <w:szCs w:val="24"/>
+          <w:lang w:val="en-US"/>
+        </w:rPr>
+      </w:pPr>
+    </w:p>
+    <w:p>
+      <w:pPr>
+        <w:numPr>
+          <w:ilvl w:val="0"/>
+          <w:numId w:val="0"/>
+        </w:numPr>
+        <w:tabs>
+          <w:tab w:val="left" w:pos="420"/>
+        </w:tabs>
+        <w:spacing w:after="160" w:line="259" w:lineRule="auto"/>
+        <w:rPr>
+          <w:rFonts w:ascii="Times New Roman" w:hAnsi="Times New Roman" w:cs="Times New Roman"/>
+          <w:sz w:val="24"/>
+          <w:szCs w:val="24"/>
+          <w:lang w:val="en-US"/>
+        </w:rPr>
+      </w:pPr>
+    </w:p>
+    <w:p>
+      <w:pPr>
+        <w:numPr>
+          <w:ilvl w:val="0"/>
+          <w:numId w:val="0"/>
+        </w:numPr>
+        <w:tabs>
+          <w:tab w:val="left" w:pos="420"/>
+        </w:tabs>
+        <w:spacing w:after="160" w:line="259" w:lineRule="auto"/>
+        <w:rPr>
+          <w:rFonts w:ascii="Times New Roman" w:hAnsi="Times New Roman" w:cs="Times New Roman"/>
+          <w:sz w:val="24"/>
+          <w:szCs w:val="24"/>
+          <w:lang w:val="en-US"/>
+        </w:rPr>
+      </w:pPr>
+    </w:p>
+    <w:p>
+      <w:pPr>
+        <w:numPr>
+          <w:ilvl w:val="0"/>
+          <w:numId w:val="0"/>
+        </w:numPr>
+        <w:tabs>
+          <w:tab w:val="left" w:pos="420"/>
+        </w:tabs>
+        <w:spacing w:after="160" w:line="259" w:lineRule="auto"/>
+        <w:rPr>
+          <w:rFonts w:ascii="Times New Roman" w:hAnsi="Times New Roman" w:cs="Times New Roman"/>
+          <w:sz w:val="24"/>
+          <w:szCs w:val="24"/>
+          <w:lang w:val="en-US"/>
+        </w:rPr>
+      </w:pPr>
+    </w:p>
+    <w:p>
+      <w:pPr>
+        <w:numPr>
+          <w:ilvl w:val="0"/>
+          <w:numId w:val="0"/>
+        </w:numPr>
+        <w:tabs>
+          <w:tab w:val="left" w:pos="420"/>
+        </w:tabs>
+        <w:spacing w:after="160" w:line="259" w:lineRule="auto"/>
+        <w:rPr>
+          <w:rFonts w:ascii="Times New Roman" w:hAnsi="Times New Roman" w:cs="Times New Roman"/>
+          <w:sz w:val="24"/>
+          <w:szCs w:val="24"/>
+          <w:lang w:val="en-US"/>
+        </w:rPr>
+      </w:pPr>
+    </w:p>
+    <w:p>
+      <w:pPr>
+        <w:numPr>
+          <w:ilvl w:val="0"/>
+          <w:numId w:val="0"/>
+        </w:numPr>
+        <w:tabs>
+          <w:tab w:val="left" w:pos="420"/>
+        </w:tabs>
+        <w:spacing w:after="160" w:line="259" w:lineRule="auto"/>
+        <w:rPr>
+          <w:rFonts w:ascii="Times New Roman" w:hAnsi="Times New Roman" w:cs="Times New Roman"/>
+          <w:sz w:val="24"/>
+          <w:szCs w:val="24"/>
+          <w:lang w:val="en-US"/>
+        </w:rPr>
+      </w:pPr>
+    </w:p>
+    <w:p>
+      <w:pPr>
+        <w:numPr>
+          <w:ilvl w:val="0"/>
+          <w:numId w:val="0"/>
+        </w:numPr>
+        <w:tabs>
+          <w:tab w:val="left" w:pos="420"/>
+        </w:tabs>
+        <w:spacing w:after="160" w:line="259" w:lineRule="auto"/>
+        <w:rPr>
+          <w:rFonts w:ascii="Times New Roman" w:hAnsi="Times New Roman" w:cs="Times New Roman"/>
+          <w:sz w:val="24"/>
+          <w:szCs w:val="24"/>
+          <w:lang w:val="en-US"/>
+        </w:rPr>
+      </w:pPr>
+    </w:p>
+    <w:p>
+      <w:pPr>
+        <w:numPr>
+          <w:ilvl w:val="0"/>
+          <w:numId w:val="0"/>
+        </w:numPr>
+        <w:tabs>
+          <w:tab w:val="left" w:pos="420"/>
+        </w:tabs>
+        <w:spacing w:after="160" w:line="259" w:lineRule="auto"/>
+        <w:rPr>
+          <w:rFonts w:ascii="Times New Roman" w:hAnsi="Times New Roman" w:cs="Times New Roman"/>
+          <w:sz w:val="24"/>
+          <w:szCs w:val="24"/>
+          <w:lang w:val="en-US"/>
+        </w:rPr>
+      </w:pPr>
+    </w:p>
+    <w:p>
+      <w:pPr>
+        <w:numPr>
+          <w:ilvl w:val="0"/>
           <w:numId w:val="0"/>
         </w:numPr>
         <w:tabs>
@@ -1912,6 +1915,7 @@
     <w:p>
       <w:pPr>
         <w:numPr>
+          <w:ilvl w:val="0"/>
           <w:numId w:val="0"/>
         </w:numPr>
         <w:tabs>
@@ -1952,6 +1956,7 @@
     <w:p>
       <w:pPr>
         <w:numPr>
+          <w:ilvl w:val="0"/>
           <w:numId w:val="0"/>
         </w:numPr>
         <w:tabs>
@@ -1983,6 +1988,7 @@
     <w:p>
       <w:pPr>
         <w:numPr>
+          <w:ilvl w:val="0"/>
           <w:numId w:val="0"/>
         </w:numPr>
         <w:tabs>
@@ -2125,8 +2131,6 @@
           <w:lang w:val="en-US"/>
         </w:rPr>
       </w:pPr>
-      <w:bookmarkStart w:id="0" w:name="_GoBack"/>
-      <w:bookmarkEnd w:id="0"/>
     </w:p>
     <w:p>
       <w:pPr>

</xml_diff>